<commit_message>
Mise à jour documentation + rapport final
</commit_message>
<xml_diff>
--- a/Rapport.docx
+++ b/Rapport.docx
@@ -130,16 +130,23 @@
     <w:p>
       <w:pPr>
         <w:rPr>
-          <w:sz w:val="138"/>
-          <w:szCs w:val="138"/>
-        </w:rPr>
-      </w:pPr>
-      <w:r>
-        <w:rPr>
-          <w:sz w:val="138"/>
-          <w:szCs w:val="138"/>
+          <w:sz w:val="96"/>
+          <w:szCs w:val="96"/>
+        </w:rPr>
+      </w:pPr>
+      <w:r>
+        <w:rPr>
+          <w:sz w:val="96"/>
+          <w:szCs w:val="96"/>
         </w:rPr>
         <w:t>Recherche d’information</w:t>
+      </w:r>
+      <w:r>
+        <w:rPr>
+          <w:sz w:val="96"/>
+          <w:szCs w:val="96"/>
+        </w:rPr>
+        <w:t>s</w:t>
       </w:r>
     </w:p>
     <w:p/>
@@ -159,15 +166,18 @@
       </w:r>
     </w:p>
     <w:p>
+      <w:r>
+        <w:t>M2 MIAGE IA2</w:t>
+      </w:r>
+    </w:p>
+    <w:p/>
+    <w:p>
       <w:pPr>
         <w:rPr>
           <w:rFonts w:ascii="Times New Roman" w:eastAsia="Times New Roman" w:hAnsi="Times New Roman" w:cs="Times New Roman"/>
           <w:lang w:eastAsia="fr-FR"/>
         </w:rPr>
       </w:pPr>
-      <w:r>
-        <w:t>M2 MIAGE IA2</w:t>
-      </w:r>
     </w:p>
     <w:p>
       <w:pPr>
@@ -210,15 +220,14 @@
         </w:rPr>
         <w:t>algorithme de recherche d’information, nous allons fonctionner par fonction.</w:t>
       </w:r>
-    </w:p>
-    <w:p>
-      <w:pPr>
-        <w:rPr>
-          <w:rFonts w:ascii="Arial Unicode MS" w:eastAsia="Arial Unicode MS" w:hAnsi="Arial Unicode MS" w:cs="Arial Unicode MS"/>
-          <w:sz w:val="22"/>
-          <w:szCs w:val="22"/>
-        </w:rPr>
-      </w:pPr>
+      <w:r>
+        <w:rPr>
+          <w:rFonts w:ascii="Arial Unicode MS" w:eastAsia="Arial Unicode MS" w:hAnsi="Arial Unicode MS" w:cs="Arial Unicode MS"/>
+          <w:sz w:val="22"/>
+          <w:szCs w:val="22"/>
+        </w:rPr>
+        <w:t xml:space="preserve"> </w:t>
+      </w:r>
       <w:r>
         <w:rPr>
           <w:rFonts w:ascii="Arial Unicode MS" w:eastAsia="Arial Unicode MS" w:hAnsi="Arial Unicode MS" w:cs="Arial Unicode MS"/>
@@ -874,7 +883,6 @@
           <w:sz w:val="22"/>
           <w:szCs w:val="22"/>
         </w:rPr>
-        <w:lastRenderedPageBreak/>
         <w:t>Ces fonctions dédiées sont :</w:t>
       </w:r>
     </w:p>
@@ -903,6 +911,7 @@
           <w:sz w:val="22"/>
           <w:szCs w:val="22"/>
         </w:rPr>
+        <w:lastRenderedPageBreak/>
         <w:t>Boolean request</w:t>
       </w:r>
       <w:r>
@@ -1052,15 +1061,14 @@
         </w:rPr>
         <w:t>Si on trouve un mot en majuscule dans la requête, on ne traite pas ce mot (ce sera le terme déterminant de la requête (e.g. AND, OR, NOT), sinon, on applique notre preprocessing.</w:t>
       </w:r>
-    </w:p>
-    <w:p>
-      <w:pPr>
-        <w:rPr>
-          <w:rFonts w:ascii="Arial Unicode MS" w:eastAsia="Arial Unicode MS" w:hAnsi="Arial Unicode MS" w:cs="Arial Unicode MS"/>
-          <w:sz w:val="22"/>
-          <w:szCs w:val="22"/>
-        </w:rPr>
-      </w:pPr>
+      <w:r>
+        <w:rPr>
+          <w:rFonts w:ascii="Arial Unicode MS" w:eastAsia="Arial Unicode MS" w:hAnsi="Arial Unicode MS" w:cs="Arial Unicode MS"/>
+          <w:sz w:val="22"/>
+          <w:szCs w:val="22"/>
+        </w:rPr>
+        <w:t xml:space="preserve"> </w:t>
+      </w:r>
       <w:r>
         <w:rPr>
           <w:rFonts w:ascii="Arial Unicode MS" w:eastAsia="Arial Unicode MS" w:hAnsi="Arial Unicode MS" w:cs="Arial Unicode MS"/>
@@ -1084,17 +1092,52 @@
           <w:sz w:val="22"/>
           <w:szCs w:val="22"/>
         </w:rPr>
-        <w:t>Pour les and, on retire les documents qui n’ont aucun mot correspondant, inversement pour les not</w:t>
-      </w:r>
-    </w:p>
-    <w:p>
-      <w:pPr>
-        <w:rPr>
-          <w:rFonts w:ascii="Arial Unicode MS" w:eastAsia="Arial Unicode MS" w:hAnsi="Arial Unicode MS" w:cs="Arial Unicode MS"/>
-          <w:sz w:val="22"/>
-          <w:szCs w:val="22"/>
-        </w:rPr>
-      </w:pPr>
+        <w:t xml:space="preserve">Pour les </w:t>
+      </w:r>
+      <w:r>
+        <w:rPr>
+          <w:rFonts w:ascii="Arial Unicode MS" w:eastAsia="Arial Unicode MS" w:hAnsi="Arial Unicode MS" w:cs="Arial Unicode MS"/>
+          <w:b/>
+          <w:bCs/>
+          <w:sz w:val="22"/>
+          <w:szCs w:val="22"/>
+        </w:rPr>
+        <w:t>AND</w:t>
+      </w:r>
+      <w:r>
+        <w:rPr>
+          <w:rFonts w:ascii="Arial Unicode MS" w:eastAsia="Arial Unicode MS" w:hAnsi="Arial Unicode MS" w:cs="Arial Unicode MS"/>
+          <w:sz w:val="22"/>
+          <w:szCs w:val="22"/>
+        </w:rPr>
+        <w:t xml:space="preserve">, on retire les documents qui n’ont aucun mot correspondant, </w:t>
+      </w:r>
+      <w:r>
+        <w:rPr>
+          <w:rFonts w:ascii="Arial Unicode MS" w:eastAsia="Arial Unicode MS" w:hAnsi="Arial Unicode MS" w:cs="Arial Unicode MS"/>
+          <w:sz w:val="22"/>
+          <w:szCs w:val="22"/>
+        </w:rPr>
+        <w:t xml:space="preserve">De même, on supprime les fichiers de notre résultat pour lesquelles nous avons des correspondance avec les mots exclus de la requête à l’aide du préfixe </w:t>
+      </w:r>
+      <w:r>
+        <w:rPr>
+          <w:rFonts w:ascii="Arial Unicode MS" w:eastAsia="Arial Unicode MS" w:hAnsi="Arial Unicode MS" w:cs="Arial Unicode MS"/>
+          <w:b/>
+          <w:bCs/>
+          <w:sz w:val="22"/>
+          <w:szCs w:val="22"/>
+        </w:rPr>
+        <w:t>NOT</w:t>
+      </w:r>
+      <w:r>
+        <w:rPr>
+          <w:rFonts w:ascii="Arial Unicode MS" w:eastAsia="Arial Unicode MS" w:hAnsi="Arial Unicode MS" w:cs="Arial Unicode MS"/>
+          <w:sz w:val="22"/>
+          <w:szCs w:val="22"/>
+        </w:rPr>
+        <w:t xml:space="preserve">. </w:t>
+      </w:r>
       <w:r>
         <w:rPr>
           <w:rFonts w:ascii="Arial Unicode MS" w:eastAsia="Arial Unicode MS" w:hAnsi="Arial Unicode MS" w:cs="Arial Unicode MS"/>
@@ -1119,6 +1162,55 @@
           <w:szCs w:val="22"/>
         </w:rPr>
         <w:t>On va ensuite classer les documents suivant le « score » obtenu de tfidf</w:t>
+      </w:r>
+    </w:p>
+    <w:p>
+      <w:pPr>
+        <w:rPr>
+          <w:rFonts w:ascii="Arial Unicode MS" w:eastAsia="Arial Unicode MS" w:hAnsi="Arial Unicode MS" w:cs="Arial Unicode MS"/>
+          <w:sz w:val="22"/>
+          <w:szCs w:val="22"/>
+        </w:rPr>
+      </w:pPr>
+      <w:r>
+        <w:rPr>
+          <w:rFonts w:ascii="Arial Unicode MS" w:eastAsia="Arial Unicode MS" w:hAnsi="Arial Unicode MS" w:cs="Arial Unicode MS"/>
+          <w:sz w:val="22"/>
+          <w:szCs w:val="22"/>
+        </w:rPr>
+        <w:t xml:space="preserve">Dans notre version du code, nos requêtes retournent </w:t>
+      </w:r>
+      <w:r>
+        <w:rPr>
+          <w:rFonts w:ascii="Arial Unicode MS" w:eastAsia="Arial Unicode MS" w:hAnsi="Arial Unicode MS" w:cs="Arial Unicode MS"/>
+          <w:sz w:val="22"/>
+          <w:szCs w:val="22"/>
+        </w:rPr>
+        <w:t xml:space="preserve">toutes </w:t>
+      </w:r>
+      <w:r>
+        <w:rPr>
+          <w:rFonts w:ascii="Arial Unicode MS" w:eastAsia="Arial Unicode MS" w:hAnsi="Arial Unicode MS" w:cs="Arial Unicode MS"/>
+          <w:sz w:val="22"/>
+          <w:szCs w:val="22"/>
+        </w:rPr>
+        <w:t>des résultats hormis la dernière</w:t>
+      </w:r>
+      <w:r>
+        <w:rPr>
+          <w:rFonts w:ascii="Arial Unicode MS" w:eastAsia="Arial Unicode MS" w:hAnsi="Arial Unicode MS" w:cs="Arial Unicode MS"/>
+          <w:sz w:val="22"/>
+          <w:szCs w:val="22"/>
+        </w:rPr>
+        <w:t xml:space="preserve"> (qui renvoie un log avec une balise DEV)</w:t>
+      </w:r>
+      <w:r>
+        <w:rPr>
+          <w:rFonts w:ascii="Arial Unicode MS" w:eastAsia="Arial Unicode MS" w:hAnsi="Arial Unicode MS" w:cs="Arial Unicode MS"/>
+          <w:sz w:val="22"/>
+          <w:szCs w:val="22"/>
+        </w:rPr>
+        <w:t>. Le mot clé « OR » n’est pas géré dans cette version compte tenu de la complexité qu’elle ajoute aux requêtes.</w:t>
       </w:r>
     </w:p>
     <w:p>
@@ -1173,58 +1265,146 @@
           <w:sz w:val="22"/>
           <w:szCs w:val="22"/>
         </w:rPr>
-        <w:t>Les espaces sont remplacés par des and, il faut donc retrouver tous les mots des requêtes complexes.</w:t>
-      </w:r>
-    </w:p>
-    <w:p>
-      <w:pPr>
-        <w:rPr>
-          <w:rFonts w:ascii="Arial Unicode MS" w:eastAsia="Arial Unicode MS" w:hAnsi="Arial Unicode MS" w:cs="Arial Unicode MS"/>
-          <w:sz w:val="22"/>
-          <w:szCs w:val="22"/>
-        </w:rPr>
-      </w:pPr>
-      <w:r>
-        <w:rPr>
-          <w:rFonts w:ascii="Arial Unicode MS" w:eastAsia="Arial Unicode MS" w:hAnsi="Arial Unicode MS" w:cs="Arial Unicode MS"/>
-          <w:sz w:val="22"/>
-          <w:szCs w:val="22"/>
-        </w:rPr>
-        <w:t>Pour les and, on retire les documents qui n’ont aucun mot correspondant.</w:t>
-      </w:r>
-    </w:p>
-    <w:p>
-      <w:pPr>
-        <w:rPr>
-          <w:rFonts w:ascii="Arial Unicode MS" w:eastAsia="Arial Unicode MS" w:hAnsi="Arial Unicode MS" w:cs="Arial Unicode MS"/>
-          <w:sz w:val="22"/>
-          <w:szCs w:val="22"/>
-        </w:rPr>
-      </w:pPr>
-      <w:r>
-        <w:rPr>
-          <w:rFonts w:ascii="Arial Unicode MS" w:eastAsia="Arial Unicode MS" w:hAnsi="Arial Unicode MS" w:cs="Arial Unicode MS"/>
-          <w:sz w:val="22"/>
-          <w:szCs w:val="22"/>
-        </w:rPr>
-        <w:t>Ensuite on va appliquer tfidf afin de récupérer les coefficients de pertinence des documents suivant les mots de la requête.</w:t>
-      </w:r>
-    </w:p>
-    <w:p>
-      <w:pPr>
-        <w:rPr>
-          <w:rFonts w:ascii="Arial Unicode MS" w:eastAsia="Arial Unicode MS" w:hAnsi="Arial Unicode MS" w:cs="Arial Unicode MS"/>
-          <w:sz w:val="22"/>
-          <w:szCs w:val="22"/>
-        </w:rPr>
-      </w:pPr>
-      <w:r>
-        <w:rPr>
-          <w:rFonts w:ascii="Arial Unicode MS" w:eastAsia="Arial Unicode MS" w:hAnsi="Arial Unicode MS" w:cs="Arial Unicode MS"/>
-          <w:sz w:val="22"/>
-          <w:szCs w:val="22"/>
-        </w:rPr>
-        <w:t>On va ensuite classer les documents suivant le « score » obtenu de tfidf</w:t>
+        <w:t xml:space="preserve">Les espaces sont </w:t>
+      </w:r>
+      <w:r>
+        <w:rPr>
+          <w:rFonts w:ascii="Arial Unicode MS" w:eastAsia="Arial Unicode MS" w:hAnsi="Arial Unicode MS" w:cs="Arial Unicode MS"/>
+          <w:sz w:val="22"/>
+          <w:szCs w:val="22"/>
+        </w:rPr>
+        <w:t>considérés</w:t>
+      </w:r>
+      <w:r>
+        <w:rPr>
+          <w:rFonts w:ascii="Arial Unicode MS" w:eastAsia="Arial Unicode MS" w:hAnsi="Arial Unicode MS" w:cs="Arial Unicode MS"/>
+          <w:sz w:val="22"/>
+          <w:szCs w:val="22"/>
+        </w:rPr>
+        <w:t xml:space="preserve"> </w:t>
+      </w:r>
+      <w:r>
+        <w:rPr>
+          <w:rFonts w:ascii="Arial Unicode MS" w:eastAsia="Arial Unicode MS" w:hAnsi="Arial Unicode MS" w:cs="Arial Unicode MS"/>
+          <w:sz w:val="22"/>
+          <w:szCs w:val="22"/>
+        </w:rPr>
+        <w:t xml:space="preserve">comme des </w:t>
+      </w:r>
+      <w:r>
+        <w:rPr>
+          <w:rFonts w:ascii="Arial Unicode MS" w:eastAsia="Arial Unicode MS" w:hAnsi="Arial Unicode MS" w:cs="Arial Unicode MS"/>
+          <w:b/>
+          <w:bCs/>
+          <w:sz w:val="22"/>
+          <w:szCs w:val="22"/>
+        </w:rPr>
+        <w:t>AND</w:t>
+      </w:r>
+      <w:r>
+        <w:rPr>
+          <w:rFonts w:ascii="Arial Unicode MS" w:eastAsia="Arial Unicode MS" w:hAnsi="Arial Unicode MS" w:cs="Arial Unicode MS"/>
+          <w:sz w:val="22"/>
+          <w:szCs w:val="22"/>
+        </w:rPr>
+        <w:t>, il faut donc retrouver tous les mots des requêtes complexes.</w:t>
+      </w:r>
+      <w:r>
+        <w:rPr>
+          <w:rFonts w:ascii="Arial Unicode MS" w:eastAsia="Arial Unicode MS" w:hAnsi="Arial Unicode MS" w:cs="Arial Unicode MS"/>
+          <w:sz w:val="22"/>
+          <w:szCs w:val="22"/>
+        </w:rPr>
+        <w:t xml:space="preserve"> </w:t>
+      </w:r>
+      <w:r>
+        <w:rPr>
+          <w:rFonts w:ascii="Arial Unicode MS" w:eastAsia="Arial Unicode MS" w:hAnsi="Arial Unicode MS" w:cs="Arial Unicode MS"/>
+          <w:sz w:val="22"/>
+          <w:szCs w:val="22"/>
+        </w:rPr>
+        <w:t>On</w:t>
+      </w:r>
+      <w:r>
+        <w:rPr>
+          <w:rFonts w:ascii="Arial Unicode MS" w:eastAsia="Arial Unicode MS" w:hAnsi="Arial Unicode MS" w:cs="Arial Unicode MS"/>
+          <w:sz w:val="22"/>
+          <w:szCs w:val="22"/>
+        </w:rPr>
+        <w:t xml:space="preserve"> retire </w:t>
+      </w:r>
+      <w:r>
+        <w:rPr>
+          <w:rFonts w:ascii="Arial Unicode MS" w:eastAsia="Arial Unicode MS" w:hAnsi="Arial Unicode MS" w:cs="Arial Unicode MS"/>
+          <w:sz w:val="22"/>
+          <w:szCs w:val="22"/>
+        </w:rPr>
+        <w:t xml:space="preserve">ainsi </w:t>
+      </w:r>
+      <w:r>
+        <w:rPr>
+          <w:rFonts w:ascii="Arial Unicode MS" w:eastAsia="Arial Unicode MS" w:hAnsi="Arial Unicode MS" w:cs="Arial Unicode MS"/>
+          <w:sz w:val="22"/>
+          <w:szCs w:val="22"/>
+        </w:rPr>
+        <w:t>les documents qui n’ont aucun mot correspondant.</w:t>
+      </w:r>
+    </w:p>
+    <w:p>
+      <w:pPr>
+        <w:rPr>
+          <w:rFonts w:ascii="Arial Unicode MS" w:eastAsia="Arial Unicode MS" w:hAnsi="Arial Unicode MS" w:cs="Arial Unicode MS"/>
+          <w:sz w:val="22"/>
+          <w:szCs w:val="22"/>
+        </w:rPr>
+      </w:pPr>
+      <w:r>
+        <w:rPr>
+          <w:rFonts w:ascii="Arial Unicode MS" w:eastAsia="Arial Unicode MS" w:hAnsi="Arial Unicode MS" w:cs="Arial Unicode MS"/>
+          <w:sz w:val="22"/>
+          <w:szCs w:val="22"/>
+        </w:rPr>
+        <w:t xml:space="preserve">Ensuite on va appliquer </w:t>
+      </w:r>
+      <w:r>
+        <w:rPr>
+          <w:rFonts w:ascii="Arial Unicode MS" w:eastAsia="Arial Unicode MS" w:hAnsi="Arial Unicode MS" w:cs="Arial Unicode MS"/>
+          <w:sz w:val="22"/>
+          <w:szCs w:val="22"/>
+        </w:rPr>
+        <w:t>TF-IDF</w:t>
+      </w:r>
+      <w:r>
+        <w:rPr>
+          <w:rFonts w:ascii="Arial Unicode MS" w:eastAsia="Arial Unicode MS" w:hAnsi="Arial Unicode MS" w:cs="Arial Unicode MS"/>
+          <w:sz w:val="22"/>
+          <w:szCs w:val="22"/>
+        </w:rPr>
+        <w:t xml:space="preserve"> afin de récupérer les coefficients de pertinence des documents suivant les mots de la requête</w:t>
+      </w:r>
+      <w:r>
+        <w:rPr>
+          <w:rFonts w:ascii="Arial Unicode MS" w:eastAsia="Arial Unicode MS" w:hAnsi="Arial Unicode MS" w:cs="Arial Unicode MS"/>
+          <w:sz w:val="22"/>
+          <w:szCs w:val="22"/>
+        </w:rPr>
+        <w:t xml:space="preserve"> et on</w:t>
+      </w:r>
+      <w:r>
+        <w:rPr>
+          <w:rFonts w:ascii="Arial Unicode MS" w:eastAsia="Arial Unicode MS" w:hAnsi="Arial Unicode MS" w:cs="Arial Unicode MS"/>
+          <w:sz w:val="22"/>
+          <w:szCs w:val="22"/>
+        </w:rPr>
+        <w:t xml:space="preserve"> classe les documents suivant le « score » obtenu</w:t>
+      </w:r>
+      <w:r>
+        <w:rPr>
+          <w:rFonts w:ascii="Arial Unicode MS" w:eastAsia="Arial Unicode MS" w:hAnsi="Arial Unicode MS" w:cs="Arial Unicode MS"/>
+          <w:sz w:val="22"/>
+          <w:szCs w:val="22"/>
+        </w:rPr>
+        <w:t>.</w:t>
       </w:r>
     </w:p>
     <w:p>
@@ -1284,7 +1464,51 @@
           <w:sz w:val="22"/>
           <w:szCs w:val="22"/>
         </w:rPr>
-        <w:t>Pour ce faire, on itère sur les documents txt, afin de les traiter et de les rajoutés dans un dataframe, préalablement créé (ici on utilise la fonction preproc de notre package tools.)</w:t>
+        <w:t xml:space="preserve">Pour ce faire, on itère sur les documents </w:t>
+      </w:r>
+      <w:r>
+        <w:rPr>
+          <w:rFonts w:ascii="Arial Unicode MS" w:eastAsia="Arial Unicode MS" w:hAnsi="Arial Unicode MS" w:cs="Arial Unicode MS"/>
+          <w:i/>
+          <w:iCs/>
+          <w:sz w:val="22"/>
+          <w:szCs w:val="22"/>
+        </w:rPr>
+        <w:t>.</w:t>
+      </w:r>
+      <w:r>
+        <w:rPr>
+          <w:rFonts w:ascii="Arial Unicode MS" w:eastAsia="Arial Unicode MS" w:hAnsi="Arial Unicode MS" w:cs="Arial Unicode MS"/>
+          <w:i/>
+          <w:iCs/>
+          <w:sz w:val="22"/>
+          <w:szCs w:val="22"/>
+        </w:rPr>
+        <w:t>txt</w:t>
+      </w:r>
+      <w:r>
+        <w:rPr>
+          <w:rFonts w:ascii="Arial Unicode MS" w:eastAsia="Arial Unicode MS" w:hAnsi="Arial Unicode MS" w:cs="Arial Unicode MS"/>
+          <w:sz w:val="22"/>
+          <w:szCs w:val="22"/>
+        </w:rPr>
+        <w:t xml:space="preserve"> </w:t>
+      </w:r>
+      <w:r>
+        <w:rPr>
+          <w:rFonts w:ascii="Arial Unicode MS" w:eastAsia="Arial Unicode MS" w:hAnsi="Arial Unicode MS" w:cs="Arial Unicode MS"/>
+          <w:sz w:val="22"/>
+          <w:szCs w:val="22"/>
+        </w:rPr>
+        <w:t xml:space="preserve"> </w:t>
+      </w:r>
+      <w:r>
+        <w:rPr>
+          <w:rFonts w:ascii="Arial Unicode MS" w:eastAsia="Arial Unicode MS" w:hAnsi="Arial Unicode MS" w:cs="Arial Unicode MS"/>
+          <w:sz w:val="22"/>
+          <w:szCs w:val="22"/>
+        </w:rPr>
+        <w:t>afin de les traiter et de les rajoutés dans un dataframe, préalablement créé (ici on utilise la fonction preproc de notre package tools.)</w:t>
       </w:r>
     </w:p>
     <w:p>
@@ -1348,6 +1572,15 @@
           <w:szCs w:val="22"/>
         </w:rPr>
       </w:pPr>
+    </w:p>
+    <w:p>
+      <w:pPr>
+        <w:rPr>
+          <w:rFonts w:ascii="Arial Unicode MS" w:eastAsia="Arial Unicode MS" w:hAnsi="Arial Unicode MS" w:cs="Arial Unicode MS"/>
+          <w:sz w:val="22"/>
+          <w:szCs w:val="22"/>
+        </w:rPr>
+      </w:pPr>
       <w:r>
         <w:rPr>
           <w:rFonts w:ascii="Arial Unicode MS" w:eastAsia="Arial Unicode MS" w:hAnsi="Arial Unicode MS" w:cs="Arial Unicode MS"/>
@@ -1356,15 +1589,14 @@
         </w:rPr>
         <w:t>La seconde fonction va nous permettre de créer l’index inversé, on part de notre matrice d’incidence.</w:t>
       </w:r>
-    </w:p>
-    <w:p>
-      <w:pPr>
-        <w:rPr>
-          <w:rFonts w:ascii="Arial Unicode MS" w:eastAsia="Arial Unicode MS" w:hAnsi="Arial Unicode MS" w:cs="Arial Unicode MS"/>
-          <w:sz w:val="22"/>
-          <w:szCs w:val="22"/>
-        </w:rPr>
-      </w:pPr>
+      <w:r>
+        <w:rPr>
+          <w:rFonts w:ascii="Arial Unicode MS" w:eastAsia="Arial Unicode MS" w:hAnsi="Arial Unicode MS" w:cs="Arial Unicode MS"/>
+          <w:sz w:val="22"/>
+          <w:szCs w:val="22"/>
+        </w:rPr>
+        <w:t xml:space="preserve"> </w:t>
+      </w:r>
       <w:r>
         <w:rPr>
           <w:rFonts w:ascii="Arial Unicode MS" w:eastAsia="Arial Unicode MS" w:hAnsi="Arial Unicode MS" w:cs="Arial Unicode MS"/>
@@ -1437,15 +1669,14 @@
         </w:rPr>
         <w:t>.</w:t>
       </w:r>
-    </w:p>
-    <w:p>
-      <w:pPr>
-        <w:rPr>
-          <w:rFonts w:ascii="Arial Unicode MS" w:eastAsia="Arial Unicode MS" w:hAnsi="Arial Unicode MS" w:cs="Arial Unicode MS"/>
-          <w:sz w:val="22"/>
-          <w:szCs w:val="22"/>
-        </w:rPr>
-      </w:pPr>
+      <w:r>
+        <w:rPr>
+          <w:rFonts w:ascii="Arial Unicode MS" w:eastAsia="Arial Unicode MS" w:hAnsi="Arial Unicode MS" w:cs="Arial Unicode MS"/>
+          <w:sz w:val="22"/>
+          <w:szCs w:val="22"/>
+        </w:rPr>
+        <w:t xml:space="preserve"> </w:t>
+      </w:r>
       <w:r>
         <w:rPr>
           <w:rFonts w:ascii="Arial Unicode MS" w:eastAsia="Arial Unicode MS" w:hAnsi="Arial Unicode MS" w:cs="Arial Unicode MS"/>
@@ -1521,32 +1752,6 @@
           <w:szCs w:val="22"/>
         </w:rPr>
         <w:t>.</w:t>
-      </w:r>
-    </w:p>
-    <w:p>
-      <w:pPr>
-        <w:rPr>
-          <w:rFonts w:ascii="Arial Unicode MS" w:eastAsia="Arial Unicode MS" w:hAnsi="Arial Unicode MS" w:cs="Arial Unicode MS"/>
-          <w:sz w:val="22"/>
-          <w:szCs w:val="22"/>
-        </w:rPr>
-      </w:pPr>
-    </w:p>
-    <w:p>
-      <w:pPr>
-        <w:rPr>
-          <w:rFonts w:ascii="Arial Unicode MS" w:eastAsia="Arial Unicode MS" w:hAnsi="Arial Unicode MS" w:cs="Arial Unicode MS"/>
-          <w:sz w:val="22"/>
-          <w:szCs w:val="22"/>
-        </w:rPr>
-      </w:pPr>
-      <w:r>
-        <w:rPr>
-          <w:rFonts w:ascii="Arial Unicode MS" w:eastAsia="Arial Unicode MS" w:hAnsi="Arial Unicode MS" w:cs="Arial Unicode MS"/>
-          <w:sz w:val="22"/>
-          <w:szCs w:val="22"/>
-        </w:rPr>
-        <w:t xml:space="preserve"> </w:t>
       </w:r>
     </w:p>
     <w:sectPr>

</xml_diff>